<commit_message>
mise a jour BKD
</commit_message>
<xml_diff>
--- a/fonctionnelle/comptabilite/FCU.docx
+++ b/fonctionnelle/comptabilite/FCU.docx
@@ -3701,7 +3701,13 @@
               <w:cnfStyle w:val="000000000000" w:firstRow="0" w:lastRow="0" w:firstColumn="0" w:lastColumn="0" w:oddVBand="0" w:evenVBand="0" w:oddHBand="0" w:evenHBand="0" w:firstRowFirstColumn="0" w:firstRowLastColumn="0" w:lastRowFirstColumn="0" w:lastRowLastColumn="0"/>
             </w:pPr>
             <w:r>
-              <w:t>Procède aux paiements et aux encaissements sur presentation des pièces justificatifs et enregistre sur les documents qui lui permettent de dresser le rapport de caisse</w:t>
+              <w:t xml:space="preserve">Procède aux paiements et aux encaissements sur </w:t>
+            </w:r>
+            <w:r>
+              <w:t>présentation</w:t>
+            </w:r>
+            <w:r>
+              <w:t xml:space="preserve"> des pièces justificatifs et enregistre sur les documents qui lui permettent de dresser le rapport de caisse</w:t>
             </w:r>
           </w:p>
         </w:tc>
@@ -3735,7 +3741,31 @@
               <w:cnfStyle w:val="000000000000" w:firstRow="0" w:lastRow="0" w:firstColumn="0" w:lastColumn="0" w:oddVBand="0" w:evenVBand="0" w:oddHBand="0" w:evenHBand="0" w:firstRowFirstColumn="0" w:firstRowLastColumn="0" w:lastRowFirstColumn="0" w:lastRowLastColumn="0"/>
             </w:pPr>
             <w:r>
-              <w:t>Enregistre les pièces comptales sur les livres comptables ,collecte et classe les documents comptables , etablit les balances et contrôle la concordance des journaux et des comptes aux documents externe</w:t>
+              <w:t xml:space="preserve">Enregistre les pièces </w:t>
+            </w:r>
+            <w:r>
+              <w:t>comptables</w:t>
+            </w:r>
+            <w:r>
+              <w:t xml:space="preserve"> sur les livres </w:t>
+            </w:r>
+            <w:r>
+              <w:t>comptables, collecte</w:t>
+            </w:r>
+            <w:r>
+              <w:t xml:space="preserve"> et classe les documents </w:t>
+            </w:r>
+            <w:r>
+              <w:t>comptables,</w:t>
+            </w:r>
+            <w:r>
+              <w:t xml:space="preserve"> </w:t>
+            </w:r>
+            <w:r>
+              <w:t>établit</w:t>
+            </w:r>
+            <w:r>
+              <w:t xml:space="preserve"> les balances et contrôle la concordance des journaux et des comptes aux documents externe</w:t>
             </w:r>
           </w:p>
         </w:tc>
@@ -4004,19 +4034,147 @@
               <w:spacing w:line="360" w:lineRule="auto"/>
             </w:pPr>
             <w:r>
-              <w:t xml:space="preserve">Saisie les </w:t>
+              <w:t>Saisie par pièces</w:t>
+            </w:r>
+          </w:p>
+        </w:tc>
+        <w:tc>
+          <w:tcPr>
+            <w:tcW w:w="1843" w:type="dxa"/>
+          </w:tcPr>
+          <w:p>
+            <w:pPr>
+              <w:spacing w:line="360" w:lineRule="auto"/>
+              <w:cnfStyle w:val="000000000000" w:firstRow="0" w:lastRow="0" w:firstColumn="0" w:lastColumn="0" w:oddVBand="0" w:evenVBand="0" w:oddHBand="0" w:evenHBand="0" w:firstRowFirstColumn="0" w:firstRowLastColumn="0" w:lastRowFirstColumn="0" w:lastRowLastColumn="0"/>
+            </w:pPr>
+            <w:r>
+              <w:t>comptable</w:t>
+            </w:r>
+          </w:p>
+        </w:tc>
+        <w:tc>
+          <w:tcPr>
+            <w:tcW w:w="4212" w:type="dxa"/>
+          </w:tcPr>
+          <w:p>
+            <w:pPr>
+              <w:spacing w:line="360" w:lineRule="auto"/>
+              <w:cnfStyle w:val="000000000000" w:firstRow="0" w:lastRow="0" w:firstColumn="0" w:lastColumn="0" w:oddVBand="0" w:evenVBand="0" w:oddHBand="0" w:evenHBand="0" w:firstRowFirstColumn="0" w:firstRowLastColumn="0" w:lastRowFirstColumn="0" w:lastRowLastColumn="0"/>
+            </w:pPr>
+            <w:r>
+              <w:t>Saisie des écritures comptable par pièces</w:t>
+            </w:r>
+          </w:p>
+        </w:tc>
+      </w:tr>
+      <w:tr>
+        <w:tc>
+          <w:tcPr>
+            <w:cnfStyle w:val="001000000000" w:firstRow="0" w:lastRow="0" w:firstColumn="1" w:lastColumn="0" w:oddVBand="0" w:evenVBand="0" w:oddHBand="0" w:evenHBand="0" w:firstRowFirstColumn="0" w:firstRowLastColumn="0" w:lastRowFirstColumn="0" w:lastRowLastColumn="0"/>
+            <w:tcW w:w="3681" w:type="dxa"/>
+          </w:tcPr>
+          <w:p>
+            <w:pPr>
+              <w:spacing w:line="360" w:lineRule="auto"/>
+            </w:pPr>
+            <w:r>
+              <w:t>Saisie des opérations bancaire</w:t>
+            </w:r>
+          </w:p>
+        </w:tc>
+        <w:tc>
+          <w:tcPr>
+            <w:tcW w:w="1843" w:type="dxa"/>
+          </w:tcPr>
+          <w:p>
+            <w:pPr>
+              <w:spacing w:line="360" w:lineRule="auto"/>
+              <w:cnfStyle w:val="000000000000" w:firstRow="0" w:lastRow="0" w:firstColumn="0" w:lastColumn="0" w:oddVBand="0" w:evenVBand="0" w:oddHBand="0" w:evenHBand="0" w:firstRowFirstColumn="0" w:firstRowLastColumn="0" w:lastRowFirstColumn="0" w:lastRowLastColumn="0"/>
+            </w:pPr>
+          </w:p>
+        </w:tc>
+        <w:tc>
+          <w:tcPr>
+            <w:tcW w:w="4212" w:type="dxa"/>
+          </w:tcPr>
+          <w:p>
+            <w:pPr>
+              <w:spacing w:line="360" w:lineRule="auto"/>
+              <w:cnfStyle w:val="000000000000" w:firstRow="0" w:lastRow="0" w:firstColumn="0" w:lastColumn="0" w:oddVBand="0" w:evenVBand="0" w:oddHBand="0" w:evenHBand="0" w:firstRowFirstColumn="0" w:firstRowLastColumn="0" w:lastRowFirstColumn="0" w:lastRowLastColumn="0"/>
+            </w:pPr>
+            <w:r>
+              <w:t>Fenêtre</w:t>
             </w:r>
             <w:r>
-              <w:t>opérations</w:t>
+              <w:t xml:space="preserve"> </w:t>
             </w:r>
             <w:r>
-              <w:t xml:space="preserve"> comptables</w:t>
+              <w:t>spécial</w:t>
             </w:r>
             <w:r>
-              <w:t xml:space="preserve"> par pièces</w:t>
+              <w:t xml:space="preserve"> de saisie des opérations bancaire</w:t>
             </w:r>
-            <w:bookmarkStart w:id="6" w:name="_GoBack"/>
-            <w:bookmarkEnd w:id="6"/>
+          </w:p>
+        </w:tc>
+      </w:tr>
+      <w:tr>
+        <w:tc>
+          <w:tcPr>
+            <w:cnfStyle w:val="001000000000" w:firstRow="0" w:lastRow="0" w:firstColumn="1" w:lastColumn="0" w:oddVBand="0" w:evenVBand="0" w:oddHBand="0" w:evenHBand="0" w:firstRowFirstColumn="0" w:firstRowLastColumn="0" w:lastRowFirstColumn="0" w:lastRowLastColumn="0"/>
+            <w:tcW w:w="3681" w:type="dxa"/>
+          </w:tcPr>
+          <w:p>
+            <w:pPr>
+              <w:spacing w:line="360" w:lineRule="auto"/>
+            </w:pPr>
+            <w:r>
+              <w:t>Journal de saisie</w:t>
+            </w:r>
+          </w:p>
+        </w:tc>
+        <w:tc>
+          <w:tcPr>
+            <w:tcW w:w="1843" w:type="dxa"/>
+          </w:tcPr>
+          <w:p>
+            <w:pPr>
+              <w:spacing w:line="360" w:lineRule="auto"/>
+              <w:cnfStyle w:val="000000000000" w:firstRow="0" w:lastRow="0" w:firstColumn="0" w:lastColumn="0" w:oddVBand="0" w:evenVBand="0" w:oddHBand="0" w:evenHBand="0" w:firstRowFirstColumn="0" w:firstRowLastColumn="0" w:lastRowFirstColumn="0" w:lastRowLastColumn="0"/>
+            </w:pPr>
+          </w:p>
+        </w:tc>
+        <w:tc>
+          <w:tcPr>
+            <w:tcW w:w="4212" w:type="dxa"/>
+          </w:tcPr>
+          <w:p>
+            <w:pPr>
+              <w:spacing w:line="360" w:lineRule="auto"/>
+              <w:cnfStyle w:val="000000000000" w:firstRow="0" w:lastRow="0" w:firstColumn="0" w:lastColumn="0" w:oddVBand="0" w:evenVBand="0" w:oddHBand="0" w:evenHBand="0" w:firstRowFirstColumn="0" w:firstRowLastColumn="0" w:lastRowFirstColumn="0" w:lastRowLastColumn="0"/>
+            </w:pPr>
+            <w:r>
+              <w:t>Permettre la saisie des écritures depuis le journal de saisie</w:t>
+            </w:r>
+          </w:p>
+        </w:tc>
+      </w:tr>
+      <w:tr>
+        <w:tc>
+          <w:tcPr>
+            <w:cnfStyle w:val="001000000000" w:firstRow="0" w:lastRow="0" w:firstColumn="1" w:lastColumn="0" w:oddVBand="0" w:evenVBand="0" w:oddHBand="0" w:evenHBand="0" w:firstRowFirstColumn="0" w:firstRowLastColumn="0" w:lastRowFirstColumn="0" w:lastRowLastColumn="0"/>
+            <w:tcW w:w="3681" w:type="dxa"/>
+          </w:tcPr>
+          <w:p>
+            <w:pPr>
+              <w:spacing w:line="360" w:lineRule="auto"/>
+            </w:pPr>
+            <w:r>
+              <w:lastRenderedPageBreak/>
+              <w:t>Clôturer</w:t>
+            </w:r>
+            <w:r>
+              <w:t xml:space="preserve"> un journal de saisie</w:t>
+            </w:r>
           </w:p>
         </w:tc>
         <w:tc>
@@ -4052,6 +4210,9 @@
             <w:pPr>
               <w:spacing w:line="360" w:lineRule="auto"/>
             </w:pPr>
+            <w:r>
+              <w:t>Rapprochement bancaire</w:t>
+            </w:r>
           </w:p>
         </w:tc>
         <w:tc>
@@ -4087,6 +4248,65 @@
             <w:pPr>
               <w:spacing w:line="360" w:lineRule="auto"/>
             </w:pPr>
+            <w:r>
+              <w:t xml:space="preserve">Lettrage des </w:t>
+            </w:r>
+            <w:r>
+              <w:t>écritures</w:t>
+            </w:r>
+          </w:p>
+        </w:tc>
+        <w:tc>
+          <w:tcPr>
+            <w:tcW w:w="1843" w:type="dxa"/>
+          </w:tcPr>
+          <w:p>
+            <w:pPr>
+              <w:spacing w:line="360" w:lineRule="auto"/>
+              <w:cnfStyle w:val="000000000000" w:firstRow="0" w:lastRow="0" w:firstColumn="0" w:lastColumn="0" w:oddVBand="0" w:evenVBand="0" w:oddHBand="0" w:evenHBand="0" w:firstRowFirstColumn="0" w:firstRowLastColumn="0" w:lastRowFirstColumn="0" w:lastRowLastColumn="0"/>
+            </w:pPr>
+          </w:p>
+        </w:tc>
+        <w:tc>
+          <w:tcPr>
+            <w:tcW w:w="4212" w:type="dxa"/>
+          </w:tcPr>
+          <w:p>
+            <w:pPr>
+              <w:spacing w:line="360" w:lineRule="auto"/>
+              <w:cnfStyle w:val="000000000000" w:firstRow="0" w:lastRow="0" w:firstColumn="0" w:lastColumn="0" w:oddVBand="0" w:evenVBand="0" w:oddHBand="0" w:evenHBand="0" w:firstRowFirstColumn="0" w:firstRowLastColumn="0" w:lastRowFirstColumn="0" w:lastRowLastColumn="0"/>
+            </w:pPr>
+            <w:r>
+              <w:t xml:space="preserve">Permet d’effectuer l’action de lettrage des </w:t>
+            </w:r>
+            <w:r>
+              <w:t>écritures</w:t>
+            </w:r>
+            <w:r>
+              <w:t xml:space="preserve"> comptables</w:t>
+            </w:r>
+          </w:p>
+        </w:tc>
+      </w:tr>
+      <w:tr>
+        <w:tc>
+          <w:tcPr>
+            <w:cnfStyle w:val="001000000000" w:firstRow="0" w:lastRow="0" w:firstColumn="1" w:lastColumn="0" w:oddVBand="0" w:evenVBand="0" w:oddHBand="0" w:evenHBand="0" w:firstRowFirstColumn="0" w:firstRowLastColumn="0" w:lastRowFirstColumn="0" w:lastRowLastColumn="0"/>
+            <w:tcW w:w="3681" w:type="dxa"/>
+          </w:tcPr>
+          <w:p>
+            <w:pPr>
+              <w:spacing w:line="360" w:lineRule="auto"/>
+            </w:pPr>
+            <w:r>
+              <w:t>Créer</w:t>
+            </w:r>
+            <w:r>
+              <w:t xml:space="preserve"> un nouvel exercice </w:t>
+            </w:r>
+            <w:r>
+              <w:t>comptable</w:t>
+            </w:r>
           </w:p>
         </w:tc>
         <w:tc>
@@ -4122,6 +4342,12 @@
             <w:pPr>
               <w:spacing w:line="360" w:lineRule="auto"/>
             </w:pPr>
+            <w:r>
+              <w:t>Clôturer</w:t>
+            </w:r>
+            <w:r>
+              <w:t xml:space="preserve"> un exercice existant</w:t>
+            </w:r>
           </w:p>
         </w:tc>
         <w:tc>
@@ -4157,6 +4383,21 @@
             <w:pPr>
               <w:spacing w:line="360" w:lineRule="auto"/>
             </w:pPr>
+            <w:r>
+              <w:t xml:space="preserve">Clôturer </w:t>
+            </w:r>
+            <w:r>
+              <w:t>un</w:t>
+            </w:r>
+            <w:r>
+              <w:t xml:space="preserve"> </w:t>
+            </w:r>
+            <w:r>
+              <w:t>période</w:t>
+            </w:r>
+            <w:r>
+              <w:t xml:space="preserve"> comptable</w:t>
+            </w:r>
           </w:p>
         </w:tc>
         <w:tc>
@@ -4192,6 +4433,231 @@
             <w:pPr>
               <w:spacing w:line="360" w:lineRule="auto"/>
             </w:pPr>
+            <w:r>
+              <w:t>Comptabiliser une facture cliente</w:t>
+            </w:r>
+          </w:p>
+        </w:tc>
+        <w:tc>
+          <w:tcPr>
+            <w:tcW w:w="1843" w:type="dxa"/>
+          </w:tcPr>
+          <w:p>
+            <w:pPr>
+              <w:spacing w:line="360" w:lineRule="auto"/>
+              <w:cnfStyle w:val="000000000000" w:firstRow="0" w:lastRow="0" w:firstColumn="0" w:lastColumn="0" w:oddVBand="0" w:evenVBand="0" w:oddHBand="0" w:evenHBand="0" w:firstRowFirstColumn="0" w:firstRowLastColumn="0" w:lastRowFirstColumn="0" w:lastRowLastColumn="0"/>
+            </w:pPr>
+          </w:p>
+        </w:tc>
+        <w:tc>
+          <w:tcPr>
+            <w:tcW w:w="4212" w:type="dxa"/>
+          </w:tcPr>
+          <w:p>
+            <w:pPr>
+              <w:spacing w:line="360" w:lineRule="auto"/>
+              <w:cnfStyle w:val="000000000000" w:firstRow="0" w:lastRow="0" w:firstColumn="0" w:lastColumn="0" w:oddVBand="0" w:evenVBand="0" w:oddHBand="0" w:evenHBand="0" w:firstRowFirstColumn="0" w:firstRowLastColumn="0" w:lastRowFirstColumn="0" w:lastRowLastColumn="0"/>
+            </w:pPr>
+            <w:r>
+              <w:t>Générer</w:t>
+            </w:r>
+            <w:r>
+              <w:t xml:space="preserve"> les </w:t>
+            </w:r>
+            <w:r>
+              <w:t>écritures</w:t>
+            </w:r>
+            <w:r>
+              <w:t xml:space="preserve"> </w:t>
+            </w:r>
+            <w:proofErr w:type="gramStart"/>
+            <w:r>
+              <w:t>a</w:t>
+            </w:r>
+            <w:proofErr w:type="gramEnd"/>
+            <w:r>
+              <w:t xml:space="preserve"> partir une facture de vente</w:t>
+            </w:r>
+          </w:p>
+        </w:tc>
+      </w:tr>
+      <w:tr>
+        <w:tc>
+          <w:tcPr>
+            <w:cnfStyle w:val="001000000000" w:firstRow="0" w:lastRow="0" w:firstColumn="1" w:lastColumn="0" w:oddVBand="0" w:evenVBand="0" w:oddHBand="0" w:evenHBand="0" w:firstRowFirstColumn="0" w:firstRowLastColumn="0" w:lastRowFirstColumn="0" w:lastRowLastColumn="0"/>
+            <w:tcW w:w="3681" w:type="dxa"/>
+          </w:tcPr>
+          <w:p>
+            <w:pPr>
+              <w:spacing w:line="360" w:lineRule="auto"/>
+            </w:pPr>
+            <w:r>
+              <w:t xml:space="preserve">Comptabiliser les </w:t>
+            </w:r>
+            <w:r>
+              <w:t>factures</w:t>
+            </w:r>
+            <w:r>
+              <w:t xml:space="preserve"> avoirs des clients</w:t>
+            </w:r>
+          </w:p>
+        </w:tc>
+        <w:tc>
+          <w:tcPr>
+            <w:tcW w:w="1843" w:type="dxa"/>
+          </w:tcPr>
+          <w:p>
+            <w:pPr>
+              <w:spacing w:line="360" w:lineRule="auto"/>
+              <w:cnfStyle w:val="000000000000" w:firstRow="0" w:lastRow="0" w:firstColumn="0" w:lastColumn="0" w:oddVBand="0" w:evenVBand="0" w:oddHBand="0" w:evenHBand="0" w:firstRowFirstColumn="0" w:firstRowLastColumn="0" w:lastRowFirstColumn="0" w:lastRowLastColumn="0"/>
+            </w:pPr>
+          </w:p>
+        </w:tc>
+        <w:tc>
+          <w:tcPr>
+            <w:tcW w:w="4212" w:type="dxa"/>
+          </w:tcPr>
+          <w:p>
+            <w:pPr>
+              <w:spacing w:line="360" w:lineRule="auto"/>
+              <w:cnfStyle w:val="000000000000" w:firstRow="0" w:lastRow="0" w:firstColumn="0" w:lastColumn="0" w:oddVBand="0" w:evenVBand="0" w:oddHBand="0" w:evenHBand="0" w:firstRowFirstColumn="0" w:firstRowLastColumn="0" w:lastRowFirstColumn="0" w:lastRowLastColumn="0"/>
+            </w:pPr>
+            <w:r>
+              <w:t>Valider</w:t>
+            </w:r>
+            <w:r>
+              <w:t xml:space="preserve"> et générer les écritures comptables pour une facture de vente</w:t>
+            </w:r>
+          </w:p>
+        </w:tc>
+      </w:tr>
+      <w:tr>
+        <w:tc>
+          <w:tcPr>
+            <w:cnfStyle w:val="001000000000" w:firstRow="0" w:lastRow="0" w:firstColumn="1" w:lastColumn="0" w:oddVBand="0" w:evenVBand="0" w:oddHBand="0" w:evenHBand="0" w:firstRowFirstColumn="0" w:firstRowLastColumn="0" w:lastRowFirstColumn="0" w:lastRowLastColumn="0"/>
+            <w:tcW w:w="3681" w:type="dxa"/>
+          </w:tcPr>
+          <w:p>
+            <w:pPr>
+              <w:spacing w:line="360" w:lineRule="auto"/>
+            </w:pPr>
+            <w:r>
+              <w:t xml:space="preserve">Enregistrer </w:t>
+            </w:r>
+            <w:r>
+              <w:t>le reçu</w:t>
+            </w:r>
+            <w:r>
+              <w:t xml:space="preserve"> de ventes</w:t>
+            </w:r>
+          </w:p>
+        </w:tc>
+        <w:tc>
+          <w:tcPr>
+            <w:tcW w:w="1843" w:type="dxa"/>
+          </w:tcPr>
+          <w:p>
+            <w:pPr>
+              <w:spacing w:line="360" w:lineRule="auto"/>
+              <w:cnfStyle w:val="000000000000" w:firstRow="0" w:lastRow="0" w:firstColumn="0" w:lastColumn="0" w:oddVBand="0" w:evenVBand="0" w:oddHBand="0" w:evenHBand="0" w:firstRowFirstColumn="0" w:firstRowLastColumn="0" w:lastRowFirstColumn="0" w:lastRowLastColumn="0"/>
+            </w:pPr>
+          </w:p>
+        </w:tc>
+        <w:tc>
+          <w:tcPr>
+            <w:tcW w:w="4212" w:type="dxa"/>
+          </w:tcPr>
+          <w:p>
+            <w:pPr>
+              <w:spacing w:line="360" w:lineRule="auto"/>
+              <w:cnfStyle w:val="000000000000" w:firstRow="0" w:lastRow="0" w:firstColumn="0" w:lastColumn="0" w:oddVBand="0" w:evenVBand="0" w:oddHBand="0" w:evenHBand="0" w:firstRowFirstColumn="0" w:firstRowLastColumn="0" w:lastRowFirstColumn="0" w:lastRowLastColumn="0"/>
+            </w:pPr>
+            <w:r>
+              <w:t>Valider et générer le</w:t>
+            </w:r>
+            <w:r>
+              <w:t>s écritures comptables pour un reçu de vente</w:t>
+            </w:r>
+          </w:p>
+        </w:tc>
+      </w:tr>
+      <w:tr>
+        <w:tc>
+          <w:tcPr>
+            <w:cnfStyle w:val="001000000000" w:firstRow="0" w:lastRow="0" w:firstColumn="1" w:lastColumn="0" w:oddVBand="0" w:evenVBand="0" w:oddHBand="0" w:evenHBand="0" w:firstRowFirstColumn="0" w:firstRowLastColumn="0" w:lastRowFirstColumn="0" w:lastRowLastColumn="0"/>
+            <w:tcW w:w="3681" w:type="dxa"/>
+          </w:tcPr>
+          <w:p>
+            <w:pPr>
+              <w:spacing w:line="360" w:lineRule="auto"/>
+            </w:pPr>
+            <w:r>
+              <w:t>Règlement</w:t>
+            </w:r>
+            <w:bookmarkStart w:id="6" w:name="_GoBack"/>
+            <w:bookmarkEnd w:id="6"/>
+            <w:r>
+              <w:t xml:space="preserve"> client</w:t>
+            </w:r>
+          </w:p>
+        </w:tc>
+        <w:tc>
+          <w:tcPr>
+            <w:tcW w:w="1843" w:type="dxa"/>
+          </w:tcPr>
+          <w:p>
+            <w:pPr>
+              <w:spacing w:line="360" w:lineRule="auto"/>
+              <w:cnfStyle w:val="000000000000" w:firstRow="0" w:lastRow="0" w:firstColumn="0" w:lastColumn="0" w:oddVBand="0" w:evenVBand="0" w:oddHBand="0" w:evenHBand="0" w:firstRowFirstColumn="0" w:firstRowLastColumn="0" w:lastRowFirstColumn="0" w:lastRowLastColumn="0"/>
+            </w:pPr>
+          </w:p>
+        </w:tc>
+        <w:tc>
+          <w:tcPr>
+            <w:tcW w:w="4212" w:type="dxa"/>
+          </w:tcPr>
+          <w:p>
+            <w:pPr>
+              <w:spacing w:line="360" w:lineRule="auto"/>
+              <w:cnfStyle w:val="000000000000" w:firstRow="0" w:lastRow="0" w:firstColumn="0" w:lastColumn="0" w:oddVBand="0" w:evenVBand="0" w:oddHBand="0" w:evenHBand="0" w:firstRowFirstColumn="0" w:firstRowLastColumn="0" w:lastRowFirstColumn="0" w:lastRowLastColumn="0"/>
+            </w:pPr>
+            <w:r>
+              <w:t xml:space="preserve">Enregistrer et </w:t>
+            </w:r>
+            <w:r>
+              <w:t>générer</w:t>
+            </w:r>
+            <w:r>
+              <w:t xml:space="preserve"> les </w:t>
+            </w:r>
+            <w:r>
+              <w:t>écritures</w:t>
+            </w:r>
+            <w:r>
+              <w:t xml:space="preserve"> de </w:t>
+            </w:r>
+            <w:r>
+              <w:t>règlement</w:t>
+            </w:r>
+            <w:r>
+              <w:t xml:space="preserve"> client</w:t>
+            </w:r>
+          </w:p>
+        </w:tc>
+      </w:tr>
+      <w:tr>
+        <w:tc>
+          <w:tcPr>
+            <w:cnfStyle w:val="001000000000" w:firstRow="0" w:lastRow="0" w:firstColumn="1" w:lastColumn="0" w:oddVBand="0" w:evenVBand="0" w:oddHBand="0" w:evenHBand="0" w:firstRowFirstColumn="0" w:firstRowLastColumn="0" w:lastRowFirstColumn="0" w:lastRowLastColumn="0"/>
+            <w:tcW w:w="3681" w:type="dxa"/>
+          </w:tcPr>
+          <w:p>
+            <w:pPr>
+              <w:spacing w:line="360" w:lineRule="auto"/>
+            </w:pPr>
+            <w:r>
+              <w:t>Même opérations pour les achats</w:t>
+            </w:r>
           </w:p>
         </w:tc>
         <w:tc>
@@ -5306,16 +5772,31 @@
             </w:rPr>
             <w:t xml:space="preserve"> sur </w:t>
           </w:r>
-          <w:fldSimple w:instr="NUMPAGES  \* Arabic  \* MERGEFORMAT">
-            <w:r>
-              <w:rPr>
-                <w:b/>
-                <w:noProof/>
-                <w:sz w:val="20"/>
-              </w:rPr>
-              <w:t>8</w:t>
-            </w:r>
-          </w:fldSimple>
+          <w:r>
+            <w:fldChar w:fldCharType="begin"/>
+          </w:r>
+          <w:r>
+            <w:instrText>NUMPAGES  \* Arabic  \* MERGEFORMAT</w:instrText>
+          </w:r>
+          <w:r>
+            <w:fldChar w:fldCharType="separate"/>
+          </w:r>
+          <w:r>
+            <w:rPr>
+              <w:b/>
+              <w:noProof/>
+              <w:sz w:val="20"/>
+            </w:rPr>
+            <w:t>8</w:t>
+          </w:r>
+          <w:r>
+            <w:rPr>
+              <w:b/>
+              <w:noProof/>
+              <w:sz w:val="20"/>
+            </w:rPr>
+            <w:fldChar w:fldCharType="end"/>
+          </w:r>
         </w:p>
       </w:tc>
     </w:tr>
@@ -5667,16 +6148,31 @@
             </w:rPr>
             <w:t xml:space="preserve"> sur </w:t>
           </w:r>
-          <w:fldSimple w:instr="NUMPAGES  \* Arabic  \* MERGEFORMAT">
-            <w:r>
-              <w:rPr>
-                <w:b/>
-                <w:noProof/>
-                <w:sz w:val="20"/>
-              </w:rPr>
-              <w:t>8</w:t>
-            </w:r>
-          </w:fldSimple>
+          <w:r>
+            <w:fldChar w:fldCharType="begin"/>
+          </w:r>
+          <w:r>
+            <w:instrText>NUMPAGES  \* Arabic  \* MERGEFORMAT</w:instrText>
+          </w:r>
+          <w:r>
+            <w:fldChar w:fldCharType="separate"/>
+          </w:r>
+          <w:r>
+            <w:rPr>
+              <w:b/>
+              <w:noProof/>
+              <w:sz w:val="20"/>
+            </w:rPr>
+            <w:t>8</w:t>
+          </w:r>
+          <w:r>
+            <w:rPr>
+              <w:b/>
+              <w:noProof/>
+              <w:sz w:val="20"/>
+            </w:rPr>
+            <w:fldChar w:fldCharType="end"/>
+          </w:r>
         </w:p>
       </w:tc>
     </w:tr>
@@ -11893,7 +12389,7 @@
 </file>
 
 <file path=customXml/itemProps1.xml><?xml version="1.0" encoding="utf-8"?>
-<ds:datastoreItem xmlns:ds="http://schemas.openxmlformats.org/officeDocument/2006/customXml" ds:itemID="{3838F30A-766C-49A9-B2CE-0C2407A185C5}">
+<ds:datastoreItem xmlns:ds="http://schemas.openxmlformats.org/officeDocument/2006/customXml" ds:itemID="{0B8F4154-723C-4FF9-9D51-856BBBA8A772}">
   <ds:schemaRefs>
     <ds:schemaRef ds:uri="http://schemas.openxmlformats.org/officeDocument/2006/bibliography"/>
   </ds:schemaRefs>

</xml_diff>